<commit_message>
Use Case Scenario Sensor
</commit_message>
<xml_diff>
--- a/doc/CS2/CS2_Task1_Use_Case_Sensor.docx
+++ b/doc/CS2/CS2_Task1_Use_Case_Sensor.docx
@@ -1,6 +1,6 @@
 
 <file path=word/document.xml><?xml version="1.0" encoding="utf-8"?>
-<w:document xmlns:wpc="http://schemas.microsoft.com/office/word/2010/wordprocessingCanvas" xmlns:mc="http://schemas.openxmlformats.org/markup-compatibility/2006" xmlns:o="urn:schemas-microsoft-com:office:office" xmlns:r="http://schemas.openxmlformats.org/officeDocument/2006/relationships" xmlns:m="http://schemas.openxmlformats.org/officeDocument/2006/math" xmlns:v="urn:schemas-microsoft-com:vml" xmlns:wp14="http://schemas.microsoft.com/office/word/2010/wordprocessingDrawing" xmlns:wp="http://schemas.openxmlformats.org/drawingml/2006/wordprocessingDrawing" xmlns:w10="urn:schemas-microsoft-com:office:word" xmlns:w="http://schemas.openxmlformats.org/wordprocessingml/2006/main" xmlns:w14="http://schemas.microsoft.com/office/word/2010/wordml" xmlns:w15="http://schemas.microsoft.com/office/word/2012/wordml" xmlns:wpg="http://schemas.microsoft.com/office/word/2010/wordprocessingGroup" xmlns:wpi="http://schemas.microsoft.com/office/word/2010/wordprocessingInk" xmlns:wne="http://schemas.microsoft.com/office/word/2006/wordml" xmlns:wps="http://schemas.microsoft.com/office/word/2010/wordprocessingShape" mc:Ignorable="w14 w15 wp14">
+<w:document xmlns:wpc="http://schemas.microsoft.com/office/word/2010/wordprocessingCanvas" xmlns:cx="http://schemas.microsoft.com/office/drawing/2014/chartex" xmlns:cx1="http://schemas.microsoft.com/office/drawing/2015/9/8/chartex" xmlns:cx2="http://schemas.microsoft.com/office/drawing/2015/10/21/chartex" xmlns:mc="http://schemas.openxmlformats.org/markup-compatibility/2006" xmlns:o="urn:schemas-microsoft-com:office:office" xmlns:r="http://schemas.openxmlformats.org/officeDocument/2006/relationships" xmlns:m="http://schemas.openxmlformats.org/officeDocument/2006/math" xmlns:v="urn:schemas-microsoft-com:vml" xmlns:wp14="http://schemas.microsoft.com/office/word/2010/wordprocessingDrawing" xmlns:wp="http://schemas.openxmlformats.org/drawingml/2006/wordprocessingDrawing" xmlns:w10="urn:schemas-microsoft-com:office:word" xmlns:w="http://schemas.openxmlformats.org/wordprocessingml/2006/main" xmlns:w14="http://schemas.microsoft.com/office/word/2010/wordml" xmlns:w15="http://schemas.microsoft.com/office/word/2012/wordml" xmlns:w16se="http://schemas.microsoft.com/office/word/2015/wordml/symex" xmlns:wpg="http://schemas.microsoft.com/office/word/2010/wordprocessingGroup" xmlns:wpi="http://schemas.microsoft.com/office/word/2010/wordprocessingInk" xmlns:wne="http://schemas.microsoft.com/office/word/2006/wordml" xmlns:wps="http://schemas.microsoft.com/office/word/2010/wordprocessingShape" mc:Ignorable="w14 w15 w16se wp14">
   <w:body>
     <w:p>
       <w:pPr>
@@ -137,7 +137,10 @@
               <w:pStyle w:val="Tabelle"/>
             </w:pPr>
             <w:r>
-              <w:t xml:space="preserve">Blutzuckermessen </w:t>
+              <w:t>Blutzuckermessen - Sensor</w:t>
+            </w:r>
+            <w:r>
+              <w:t xml:space="preserve"> </w:t>
             </w:r>
           </w:p>
         </w:tc>
@@ -443,7 +446,13 @@
               <w:t xml:space="preserve"> automatisch</w:t>
             </w:r>
             <w:r>
-              <w:t xml:space="preserve"> Blutzuckergehalt im Blut</w:t>
+              <w:t xml:space="preserve"> </w:t>
+            </w:r>
+            <w:r>
+              <w:t xml:space="preserve">in bestimmten Intervall </w:t>
+            </w:r>
+            <w:r>
+              <w:t>Blutzuckergehalt im Blut</w:t>
             </w:r>
           </w:p>
         </w:tc>
@@ -500,7 +509,10 @@
               <w:pStyle w:val="Tabelle"/>
             </w:pPr>
             <w:r>
-              <w:t>Wenn Spiegel zu tief ist, gibt Sensor das Signal weiter zur Insulin spritze</w:t>
+              <w:t xml:space="preserve">Wenn Spiegel zu tief ist, gibt Sensor das Signal weiter zur </w:t>
+            </w:r>
+            <w:r>
+              <w:t>PIP</w:t>
             </w:r>
           </w:p>
         </w:tc>
@@ -642,6 +654,9 @@
             <w:pPr>
               <w:pStyle w:val="Tabelle"/>
             </w:pPr>
+            <w:r>
+              <w:t>1.4</w:t>
+            </w:r>
           </w:p>
         </w:tc>
         <w:tc>
@@ -658,6 +673,9 @@
             <w:pPr>
               <w:pStyle w:val="Tabelle"/>
             </w:pPr>
+            <w:r>
+              <w:t>Sensor</w:t>
+            </w:r>
           </w:p>
         </w:tc>
         <w:tc>
@@ -673,6 +691,9 @@
             <w:pPr>
               <w:pStyle w:val="Tabelle"/>
             </w:pPr>
+            <w:r>
+              <w:t>Bei Extremwerte Aufforderung zur manuellen Zweitmessung</w:t>
+            </w:r>
           </w:p>
         </w:tc>
       </w:tr>
@@ -690,6 +711,9 @@
             <w:pPr>
               <w:pStyle w:val="Tabelle"/>
             </w:pPr>
+            <w:r>
+              <w:t>1.5</w:t>
+            </w:r>
           </w:p>
         </w:tc>
         <w:tc>
@@ -706,6 +730,9 @@
             <w:pPr>
               <w:pStyle w:val="Tabelle"/>
             </w:pPr>
+            <w:r>
+              <w:t>Sensor</w:t>
+            </w:r>
           </w:p>
         </w:tc>
         <w:tc>
@@ -721,6 +748,9 @@
             <w:pPr>
               <w:pStyle w:val="Tabelle"/>
             </w:pPr>
+            <w:r>
+              <w:t>Nach Blutzuckermessung automatische Angabe der Insulinmenge, welche verabreicht werden muss</w:t>
+            </w:r>
           </w:p>
         </w:tc>
       </w:tr>
@@ -738,6 +768,9 @@
             <w:pPr>
               <w:pStyle w:val="Tabelle"/>
             </w:pPr>
+            <w:r>
+              <w:t>1.6</w:t>
+            </w:r>
           </w:p>
         </w:tc>
         <w:tc>
@@ -754,6 +787,9 @@
             <w:pPr>
               <w:pStyle w:val="Tabelle"/>
             </w:pPr>
+            <w:r>
+              <w:t>Sensor</w:t>
+            </w:r>
           </w:p>
         </w:tc>
         <w:tc>
@@ -769,6 +805,9 @@
             <w:pPr>
               <w:pStyle w:val="Tabelle"/>
             </w:pPr>
+            <w:r>
+              <w:t xml:space="preserve">Sensor sendet Messergebnisse an Gerät </w:t>
+            </w:r>
           </w:p>
         </w:tc>
       </w:tr>
@@ -1516,8 +1555,6 @@
             <w:r>
               <w:t xml:space="preserve">anderen </w:t>
             </w:r>
-            <w:bookmarkStart w:id="0" w:name="_GoBack"/>
-            <w:bookmarkEnd w:id="0"/>
             <w:r>
               <w:t xml:space="preserve">Blutzuckermessgerät </w:t>
             </w:r>
@@ -1638,7 +1675,7 @@
 </file>
 
 <file path=word/endnotes.xml><?xml version="1.0" encoding="utf-8"?>
-<w:endnotes xmlns:wpc="http://schemas.microsoft.com/office/word/2010/wordprocessingCanvas" xmlns:mc="http://schemas.openxmlformats.org/markup-compatibility/2006" xmlns:o="urn:schemas-microsoft-com:office:office" xmlns:r="http://schemas.openxmlformats.org/officeDocument/2006/relationships" xmlns:m="http://schemas.openxmlformats.org/officeDocument/2006/math" xmlns:v="urn:schemas-microsoft-com:vml" xmlns:wp14="http://schemas.microsoft.com/office/word/2010/wordprocessingDrawing" xmlns:wp="http://schemas.openxmlformats.org/drawingml/2006/wordprocessingDrawing" xmlns:w10="urn:schemas-microsoft-com:office:word" xmlns:w="http://schemas.openxmlformats.org/wordprocessingml/2006/main" xmlns:w14="http://schemas.microsoft.com/office/word/2010/wordml" xmlns:w15="http://schemas.microsoft.com/office/word/2012/wordml" xmlns:wpg="http://schemas.microsoft.com/office/word/2010/wordprocessingGroup" xmlns:wpi="http://schemas.microsoft.com/office/word/2010/wordprocessingInk" xmlns:wne="http://schemas.microsoft.com/office/word/2006/wordml" xmlns:wps="http://schemas.microsoft.com/office/word/2010/wordprocessingShape" mc:Ignorable="w14 w15 wp14">
+<w:endnotes xmlns:wpc="http://schemas.microsoft.com/office/word/2010/wordprocessingCanvas" xmlns:cx="http://schemas.microsoft.com/office/drawing/2014/chartex" xmlns:cx1="http://schemas.microsoft.com/office/drawing/2015/9/8/chartex" xmlns:cx2="http://schemas.microsoft.com/office/drawing/2015/10/21/chartex" xmlns:mc="http://schemas.openxmlformats.org/markup-compatibility/2006" xmlns:o="urn:schemas-microsoft-com:office:office" xmlns:r="http://schemas.openxmlformats.org/officeDocument/2006/relationships" xmlns:m="http://schemas.openxmlformats.org/officeDocument/2006/math" xmlns:v="urn:schemas-microsoft-com:vml" xmlns:wp14="http://schemas.microsoft.com/office/word/2010/wordprocessingDrawing" xmlns:wp="http://schemas.openxmlformats.org/drawingml/2006/wordprocessingDrawing" xmlns:w10="urn:schemas-microsoft-com:office:word" xmlns:w="http://schemas.openxmlformats.org/wordprocessingml/2006/main" xmlns:w14="http://schemas.microsoft.com/office/word/2010/wordml" xmlns:w15="http://schemas.microsoft.com/office/word/2012/wordml" xmlns:w16se="http://schemas.microsoft.com/office/word/2015/wordml/symex" xmlns:wpg="http://schemas.microsoft.com/office/word/2010/wordprocessingGroup" xmlns:wpi="http://schemas.microsoft.com/office/word/2010/wordprocessingInk" xmlns:wne="http://schemas.microsoft.com/office/word/2006/wordml" xmlns:wps="http://schemas.microsoft.com/office/word/2010/wordprocessingShape" mc:Ignorable="w14 w15 w16se wp14">
   <w:endnote w:type="separator" w:id="-1">
     <w:p>
       <w:r>
@@ -1657,7 +1694,7 @@
 </file>
 
 <file path=word/footer1.xml><?xml version="1.0" encoding="utf-8"?>
-<w:ftr xmlns:wpc="http://schemas.microsoft.com/office/word/2010/wordprocessingCanvas" xmlns:mc="http://schemas.openxmlformats.org/markup-compatibility/2006" xmlns:o="urn:schemas-microsoft-com:office:office" xmlns:r="http://schemas.openxmlformats.org/officeDocument/2006/relationships" xmlns:m="http://schemas.openxmlformats.org/officeDocument/2006/math" xmlns:v="urn:schemas-microsoft-com:vml" xmlns:wp14="http://schemas.microsoft.com/office/word/2010/wordprocessingDrawing" xmlns:wp="http://schemas.openxmlformats.org/drawingml/2006/wordprocessingDrawing" xmlns:w10="urn:schemas-microsoft-com:office:word" xmlns:w="http://schemas.openxmlformats.org/wordprocessingml/2006/main" xmlns:w14="http://schemas.microsoft.com/office/word/2010/wordml" xmlns:w15="http://schemas.microsoft.com/office/word/2012/wordml" xmlns:wpg="http://schemas.microsoft.com/office/word/2010/wordprocessingGroup" xmlns:wpi="http://schemas.microsoft.com/office/word/2010/wordprocessingInk" xmlns:wne="http://schemas.microsoft.com/office/word/2006/wordml" xmlns:wps="http://schemas.microsoft.com/office/word/2010/wordprocessingShape" mc:Ignorable="w14 w15 wp14">
+<w:ftr xmlns:wpc="http://schemas.microsoft.com/office/word/2010/wordprocessingCanvas" xmlns:cx="http://schemas.microsoft.com/office/drawing/2014/chartex" xmlns:cx1="http://schemas.microsoft.com/office/drawing/2015/9/8/chartex" xmlns:cx2="http://schemas.microsoft.com/office/drawing/2015/10/21/chartex" xmlns:mc="http://schemas.openxmlformats.org/markup-compatibility/2006" xmlns:o="urn:schemas-microsoft-com:office:office" xmlns:r="http://schemas.openxmlformats.org/officeDocument/2006/relationships" xmlns:m="http://schemas.openxmlformats.org/officeDocument/2006/math" xmlns:v="urn:schemas-microsoft-com:vml" xmlns:wp14="http://schemas.microsoft.com/office/word/2010/wordprocessingDrawing" xmlns:wp="http://schemas.openxmlformats.org/drawingml/2006/wordprocessingDrawing" xmlns:w10="urn:schemas-microsoft-com:office:word" xmlns:w="http://schemas.openxmlformats.org/wordprocessingml/2006/main" xmlns:w14="http://schemas.microsoft.com/office/word/2010/wordml" xmlns:w15="http://schemas.microsoft.com/office/word/2012/wordml" xmlns:w16se="http://schemas.microsoft.com/office/word/2015/wordml/symex" xmlns:wpg="http://schemas.microsoft.com/office/word/2010/wordprocessingGroup" xmlns:wpi="http://schemas.microsoft.com/office/word/2010/wordprocessingInk" xmlns:wne="http://schemas.microsoft.com/office/word/2006/wordml" xmlns:wps="http://schemas.microsoft.com/office/word/2010/wordprocessingShape" mc:Ignorable="w14 w15 w16se wp14">
   <w:tbl>
     <w:tblPr>
       <w:tblW w:w="0" w:type="auto"/>
@@ -1790,7 +1827,7 @@
               </mc:Choice>
               <mc:Fallback>
                 <w:pict>
-                  <v:line w14:anchorId="7836650C" id="Line 2" o:spid="_x0000_s1026" style="position:absolute;flip:y;z-index:251657728;visibility:visible;mso-wrap-style:square;mso-width-percent:0;mso-height-percent:0;mso-wrap-distance-left:9pt;mso-wrap-distance-top:0;mso-wrap-distance-right:9pt;mso-wrap-distance-bottom:0;mso-position-horizontal:absolute;mso-position-horizontal-relative:text;mso-position-vertical:absolute;mso-position-vertical-relative:text;mso-width-percent:0;mso-height-percent:0;mso-width-relative:page;mso-height-relative:page" from="477.65pt,-2.3pt" to="528.05pt,-2.3pt" o:gfxdata="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" o:allowincell="f"/>
+                  <v:line w14:anchorId="28EA4D58" id="Line 2" o:spid="_x0000_s1026" style="position:absolute;flip:y;z-index:251657728;visibility:visible;mso-wrap-style:square;mso-width-percent:0;mso-height-percent:0;mso-wrap-distance-left:9pt;mso-wrap-distance-top:0;mso-wrap-distance-right:9pt;mso-wrap-distance-bottom:0;mso-position-horizontal:absolute;mso-position-horizontal-relative:text;mso-position-vertical:absolute;mso-position-vertical-relative:text;mso-width-percent:0;mso-height-percent:0;mso-width-relative:page;mso-height-relative:page" from="477.65pt,-2.3pt" to="528.05pt,-2.3pt" o:gfxdata="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" o:allowincell="f"/>
                 </w:pict>
               </mc:Fallback>
             </mc:AlternateContent>
@@ -1851,7 +1888,7 @@
 </file>
 
 <file path=word/footnotes.xml><?xml version="1.0" encoding="utf-8"?>
-<w:footnotes xmlns:wpc="http://schemas.microsoft.com/office/word/2010/wordprocessingCanvas" xmlns:mc="http://schemas.openxmlformats.org/markup-compatibility/2006" xmlns:o="urn:schemas-microsoft-com:office:office" xmlns:r="http://schemas.openxmlformats.org/officeDocument/2006/relationships" xmlns:m="http://schemas.openxmlformats.org/officeDocument/2006/math" xmlns:v="urn:schemas-microsoft-com:vml" xmlns:wp14="http://schemas.microsoft.com/office/word/2010/wordprocessingDrawing" xmlns:wp="http://schemas.openxmlformats.org/drawingml/2006/wordprocessingDrawing" xmlns:w10="urn:schemas-microsoft-com:office:word" xmlns:w="http://schemas.openxmlformats.org/wordprocessingml/2006/main" xmlns:w14="http://schemas.microsoft.com/office/word/2010/wordml" xmlns:w15="http://schemas.microsoft.com/office/word/2012/wordml" xmlns:wpg="http://schemas.microsoft.com/office/word/2010/wordprocessingGroup" xmlns:wpi="http://schemas.microsoft.com/office/word/2010/wordprocessingInk" xmlns:wne="http://schemas.microsoft.com/office/word/2006/wordml" xmlns:wps="http://schemas.microsoft.com/office/word/2010/wordprocessingShape" mc:Ignorable="w14 w15 wp14">
+<w:footnotes xmlns:wpc="http://schemas.microsoft.com/office/word/2010/wordprocessingCanvas" xmlns:cx="http://schemas.microsoft.com/office/drawing/2014/chartex" xmlns:cx1="http://schemas.microsoft.com/office/drawing/2015/9/8/chartex" xmlns:cx2="http://schemas.microsoft.com/office/drawing/2015/10/21/chartex" xmlns:mc="http://schemas.openxmlformats.org/markup-compatibility/2006" xmlns:o="urn:schemas-microsoft-com:office:office" xmlns:r="http://schemas.openxmlformats.org/officeDocument/2006/relationships" xmlns:m="http://schemas.openxmlformats.org/officeDocument/2006/math" xmlns:v="urn:schemas-microsoft-com:vml" xmlns:wp14="http://schemas.microsoft.com/office/word/2010/wordprocessingDrawing" xmlns:wp="http://schemas.openxmlformats.org/drawingml/2006/wordprocessingDrawing" xmlns:w10="urn:schemas-microsoft-com:office:word" xmlns:w="http://schemas.openxmlformats.org/wordprocessingml/2006/main" xmlns:w14="http://schemas.microsoft.com/office/word/2010/wordml" xmlns:w15="http://schemas.microsoft.com/office/word/2012/wordml" xmlns:w16se="http://schemas.microsoft.com/office/word/2015/wordml/symex" xmlns:wpg="http://schemas.microsoft.com/office/word/2010/wordprocessingGroup" xmlns:wpi="http://schemas.microsoft.com/office/word/2010/wordprocessingInk" xmlns:wne="http://schemas.microsoft.com/office/word/2006/wordml" xmlns:wps="http://schemas.microsoft.com/office/word/2010/wordprocessingShape" mc:Ignorable="w14 w15 w16se wp14">
   <w:footnote w:type="separator" w:id="-1">
     <w:p>
       <w:r>
@@ -1870,7 +1907,7 @@
 </file>
 
 <file path=word/header1.xml><?xml version="1.0" encoding="utf-8"?>
-<w:hdr xmlns:wpc="http://schemas.microsoft.com/office/word/2010/wordprocessingCanvas" xmlns:mc="http://schemas.openxmlformats.org/markup-compatibility/2006" xmlns:o="urn:schemas-microsoft-com:office:office" xmlns:r="http://schemas.openxmlformats.org/officeDocument/2006/relationships" xmlns:m="http://schemas.openxmlformats.org/officeDocument/2006/math" xmlns:v="urn:schemas-microsoft-com:vml" xmlns:wp14="http://schemas.microsoft.com/office/word/2010/wordprocessingDrawing" xmlns:wp="http://schemas.openxmlformats.org/drawingml/2006/wordprocessingDrawing" xmlns:w10="urn:schemas-microsoft-com:office:word" xmlns:w="http://schemas.openxmlformats.org/wordprocessingml/2006/main" xmlns:w14="http://schemas.microsoft.com/office/word/2010/wordml" xmlns:w15="http://schemas.microsoft.com/office/word/2012/wordml" xmlns:wpg="http://schemas.microsoft.com/office/word/2010/wordprocessingGroup" xmlns:wpi="http://schemas.microsoft.com/office/word/2010/wordprocessingInk" xmlns:wne="http://schemas.microsoft.com/office/word/2006/wordml" xmlns:wps="http://schemas.microsoft.com/office/word/2010/wordprocessingShape" mc:Ignorable="w14 w15 wp14">
+<w:hdr xmlns:wpc="http://schemas.microsoft.com/office/word/2010/wordprocessingCanvas" xmlns:cx="http://schemas.microsoft.com/office/drawing/2014/chartex" xmlns:cx1="http://schemas.microsoft.com/office/drawing/2015/9/8/chartex" xmlns:cx2="http://schemas.microsoft.com/office/drawing/2015/10/21/chartex" xmlns:mc="http://schemas.openxmlformats.org/markup-compatibility/2006" xmlns:o="urn:schemas-microsoft-com:office:office" xmlns:r="http://schemas.openxmlformats.org/officeDocument/2006/relationships" xmlns:m="http://schemas.openxmlformats.org/officeDocument/2006/math" xmlns:v="urn:schemas-microsoft-com:vml" xmlns:wp14="http://schemas.microsoft.com/office/word/2010/wordprocessingDrawing" xmlns:wp="http://schemas.openxmlformats.org/drawingml/2006/wordprocessingDrawing" xmlns:w10="urn:schemas-microsoft-com:office:word" xmlns:w="http://schemas.openxmlformats.org/wordprocessingml/2006/main" xmlns:w14="http://schemas.microsoft.com/office/word/2010/wordml" xmlns:w15="http://schemas.microsoft.com/office/word/2012/wordml" xmlns:w16se="http://schemas.microsoft.com/office/word/2015/wordml/symex" xmlns:wpg="http://schemas.microsoft.com/office/word/2010/wordprocessingGroup" xmlns:wpi="http://schemas.microsoft.com/office/word/2010/wordprocessingInk" xmlns:wne="http://schemas.microsoft.com/office/word/2006/wordml" xmlns:wps="http://schemas.microsoft.com/office/word/2010/wordprocessingShape" mc:Ignorable="w14 w15 w16se wp14">
   <w:tbl>
     <w:tblPr>
       <w:tblW w:w="0" w:type="auto"/>
@@ -1929,10 +1966,10 @@
                 <v:path o:extrusionok="f" gradientshapeok="t" o:connecttype="rect"/>
                 <o:lock v:ext="edit" aspectratio="t"/>
               </v:shapetype>
-              <v:shape id="_x0000_i1025" type="#_x0000_t75" style="width:25.9pt;height:50.1pt" o:ole="" fillcolor="window">
+              <v:shape id="_x0000_i1025" type="#_x0000_t75" style="width:25.8pt;height:49.8pt" fillcolor="window">
                 <v:imagedata r:id="rId1" o:title=""/>
               </v:shape>
-              <o:OLEObject Type="Embed" ProgID="Word.Picture.8" ShapeID="_x0000_i1025" DrawAspect="Content" ObjectID="_1537447673" r:id="rId2"/>
+              <o:OLEObject Type="Embed" ProgID="Word.Picture.8" ShapeID="_x0000_i1025" DrawAspect="Content" ObjectID="_1537610632" r:id="rId2"/>
             </w:object>
           </w:r>
           <w:r>
@@ -1966,21 +2003,11 @@
           <w:pPr>
             <w:jc w:val="right"/>
           </w:pPr>
-          <w:r>
-            <w:fldChar w:fldCharType="begin"/>
-          </w:r>
-          <w:r>
-            <w:instrText xml:space="preserve"> TITLE  \* MERGEFORMAT </w:instrText>
-          </w:r>
-          <w:r>
-            <w:fldChar w:fldCharType="separate"/>
-          </w:r>
-          <w:r>
-            <w:t>Anhang</w:t>
-          </w:r>
-          <w:r>
-            <w:fldChar w:fldCharType="end"/>
-          </w:r>
+          <w:fldSimple w:instr=" TITLE  \* MERGEFORMAT ">
+            <w:r>
+              <w:t>Anhang</w:t>
+            </w:r>
+          </w:fldSimple>
         </w:p>
         <w:p>
           <w:pPr>
@@ -2021,7 +2048,7 @@
 </file>
 
 <file path=word/numbering.xml><?xml version="1.0" encoding="utf-8"?>
-<w:numbering xmlns:wpc="http://schemas.microsoft.com/office/word/2010/wordprocessingCanvas" xmlns:mc="http://schemas.openxmlformats.org/markup-compatibility/2006" xmlns:o="urn:schemas-microsoft-com:office:office" xmlns:r="http://schemas.openxmlformats.org/officeDocument/2006/relationships" xmlns:m="http://schemas.openxmlformats.org/officeDocument/2006/math" xmlns:v="urn:schemas-microsoft-com:vml" xmlns:wp14="http://schemas.microsoft.com/office/word/2010/wordprocessingDrawing" xmlns:wp="http://schemas.openxmlformats.org/drawingml/2006/wordprocessingDrawing" xmlns:w10="urn:schemas-microsoft-com:office:word" xmlns:w="http://schemas.openxmlformats.org/wordprocessingml/2006/main" xmlns:w14="http://schemas.microsoft.com/office/word/2010/wordml" xmlns:w15="http://schemas.microsoft.com/office/word/2012/wordml" xmlns:wpg="http://schemas.microsoft.com/office/word/2010/wordprocessingGroup" xmlns:wpi="http://schemas.microsoft.com/office/word/2010/wordprocessingInk" xmlns:wne="http://schemas.microsoft.com/office/word/2006/wordml" xmlns:wps="http://schemas.microsoft.com/office/word/2010/wordprocessingShape" mc:Ignorable="w14 w15 wp14">
+<w:numbering xmlns:wpc="http://schemas.microsoft.com/office/word/2010/wordprocessingCanvas" xmlns:cx="http://schemas.microsoft.com/office/drawing/2014/chartex" xmlns:cx1="http://schemas.microsoft.com/office/drawing/2015/9/8/chartex" xmlns:cx2="http://schemas.microsoft.com/office/drawing/2015/10/21/chartex" xmlns:mc="http://schemas.openxmlformats.org/markup-compatibility/2006" xmlns:o="urn:schemas-microsoft-com:office:office" xmlns:r="http://schemas.openxmlformats.org/officeDocument/2006/relationships" xmlns:m="http://schemas.openxmlformats.org/officeDocument/2006/math" xmlns:v="urn:schemas-microsoft-com:vml" xmlns:wp14="http://schemas.microsoft.com/office/word/2010/wordprocessingDrawing" xmlns:wp="http://schemas.openxmlformats.org/drawingml/2006/wordprocessingDrawing" xmlns:w10="urn:schemas-microsoft-com:office:word" xmlns:w="http://schemas.openxmlformats.org/wordprocessingml/2006/main" xmlns:w14="http://schemas.microsoft.com/office/word/2010/wordml" xmlns:w15="http://schemas.microsoft.com/office/word/2012/wordml" xmlns:w16se="http://schemas.microsoft.com/office/word/2015/wordml/symex" xmlns:wpg="http://schemas.microsoft.com/office/word/2010/wordprocessingGroup" xmlns:wpi="http://schemas.microsoft.com/office/word/2010/wordprocessingInk" xmlns:wne="http://schemas.microsoft.com/office/word/2006/wordml" xmlns:wps="http://schemas.microsoft.com/office/word/2010/wordprocessingShape" mc:Ignorable="w14 w15 w16se wp14">
   <w:abstractNum w:abstractNumId="0" w15:restartNumberingAfterBreak="0">
     <w:nsid w:val="FFFFFF7C"/>
     <w:multiLevelType w:val="singleLevel"/>
@@ -2663,7 +2690,7 @@
 </file>
 
 <file path=word/styles.xml><?xml version="1.0" encoding="utf-8"?>
-<w:styles xmlns:mc="http://schemas.openxmlformats.org/markup-compatibility/2006" xmlns:r="http://schemas.openxmlformats.org/officeDocument/2006/relationships" xmlns:w="http://schemas.openxmlformats.org/wordprocessingml/2006/main" xmlns:w14="http://schemas.microsoft.com/office/word/2010/wordml" xmlns:w15="http://schemas.microsoft.com/office/word/2012/wordml" mc:Ignorable="w14 w15">
+<w:styles xmlns:mc="http://schemas.openxmlformats.org/markup-compatibility/2006" xmlns:r="http://schemas.openxmlformats.org/officeDocument/2006/relationships" xmlns:w="http://schemas.openxmlformats.org/wordprocessingml/2006/main" xmlns:w14="http://schemas.microsoft.com/office/word/2010/wordml" xmlns:w15="http://schemas.microsoft.com/office/word/2012/wordml" xmlns:w16se="http://schemas.microsoft.com/office/word/2015/wordml/symex" mc:Ignorable="w14 w15 w16se">
   <w:docDefaults>
     <w:rPrDefault>
       <w:rPr>
@@ -2673,7 +2700,7 @@
     </w:rPrDefault>
     <w:pPrDefault/>
   </w:docDefaults>
-  <w:latentStyles w:defLockedState="0" w:defUIPriority="99" w:defSemiHidden="0" w:defUnhideWhenUsed="0" w:defQFormat="0" w:count="371">
+  <w:latentStyles w:defLockedState="0" w:defUIPriority="99" w:defSemiHidden="0" w:defUnhideWhenUsed="0" w:defQFormat="0" w:count="372">
     <w:lsdException w:name="Normal" w:uiPriority="0" w:qFormat="1"/>
     <w:lsdException w:name="heading 1" w:uiPriority="9" w:qFormat="1"/>
     <w:lsdException w:name="heading 2" w:uiPriority="9" w:qFormat="1"/>
@@ -2779,7 +2806,6 @@
     <w:lsdException w:name="HTML Sample" w:semiHidden="1" w:unhideWhenUsed="1"/>
     <w:lsdException w:name="HTML Typewriter" w:semiHidden="1" w:unhideWhenUsed="1"/>
     <w:lsdException w:name="HTML Variable" w:semiHidden="1" w:unhideWhenUsed="1"/>
-    <w:lsdException w:name="Normal Table" w:semiHidden="1" w:unhideWhenUsed="1"/>
     <w:lsdException w:name="annotation subject" w:semiHidden="1" w:unhideWhenUsed="1"/>
     <w:lsdException w:name="No List" w:semiHidden="1" w:unhideWhenUsed="1"/>
     <w:lsdException w:name="Outline List 1" w:semiHidden="1" w:unhideWhenUsed="1"/>
@@ -2826,10 +2852,8 @@
     <w:lsdException w:name="Table Subtle 2" w:semiHidden="1" w:unhideWhenUsed="1"/>
     <w:lsdException w:name="Table Web 1" w:semiHidden="1" w:unhideWhenUsed="1"/>
     <w:lsdException w:name="Table Web 2" w:semiHidden="1" w:unhideWhenUsed="1"/>
-    <w:lsdException w:name="Table Web 3" w:semiHidden="1" w:unhideWhenUsed="1"/>
     <w:lsdException w:name="Balloon Text" w:semiHidden="1" w:unhideWhenUsed="1"/>
     <w:lsdException w:name="Table Grid" w:uiPriority="59"/>
-    <w:lsdException w:name="Table Theme" w:semiHidden="1" w:unhideWhenUsed="1"/>
     <w:lsdException w:name="Placeholder Text" w:semiHidden="1"/>
     <w:lsdException w:name="No Spacing" w:uiPriority="1" w:qFormat="1"/>
     <w:lsdException w:name="Light Shading" w:uiPriority="60"/>
@@ -3045,6 +3069,7 @@
     <w:lsdException w:name="List Table 5 Dark Accent 6" w:uiPriority="50"/>
     <w:lsdException w:name="List Table 6 Colorful Accent 6" w:uiPriority="51"/>
     <w:lsdException w:name="List Table 7 Colorful Accent 6" w:uiPriority="52"/>
+    <w:lsdException w:name="Mention" w:semiHidden="1" w:unhideWhenUsed="1"/>
   </w:latentStyles>
   <w:style w:type="paragraph" w:default="1" w:styleId="Standard">
     <w:name w:val="Normal"/>
@@ -4513,7 +4538,7 @@
 </file>
 
 <file path=customXml/itemProps1.xml><?xml version="1.0" encoding="utf-8"?>
-<ds:datastoreItem xmlns:ds="http://schemas.openxmlformats.org/officeDocument/2006/customXml" ds:itemID="{3B2DC51D-061F-4577-8155-58D29D1A0AA2}">
+<ds:datastoreItem xmlns:ds="http://schemas.openxmlformats.org/officeDocument/2006/customXml" ds:itemID="{51A4F368-4481-492E-A4EB-A993C402AB02}">
   <ds:schemaRefs>
     <ds:schemaRef ds:uri="http://schemas.openxmlformats.org/officeDocument/2006/bibliography"/>
   </ds:schemaRefs>

</xml_diff>